<commit_message>
minor syntax update to requirements
</commit_message>
<xml_diff>
--- a/Documentation/Stopwatch Requirements Rev 5.docx
+++ b/Documentation/Stopwatch Requirements Rev 5.docx
@@ -170,7 +170,19 @@
         <w:rPr>
           <w:rFonts w:cstheme="minorHAnsi"/>
         </w:rPr>
-        <w:t>i_resetn</w:t>
+        <w:t>i_reset</w:t>
+      </w:r>
+      <w:r>
+        <w:rPr>
+          <w:rFonts w:cstheme="minorHAnsi"/>
+        </w:rPr>
+        <w:t>_</w:t>
+      </w:r>
+      <w:r>
+        <w:rPr>
+          <w:rFonts w:cstheme="minorHAnsi"/>
+        </w:rPr>
+        <w:t>n</w:t>
       </w:r>
       <w:proofErr w:type="spellEnd"/>
       <w:r>
@@ -1148,7 +1160,6 @@
           <w:b/>
           <w:bCs/>
         </w:rPr>
-        <w:lastRenderedPageBreak/>
         <w:t>24-Bit BCD Up Counter (Tag prefix: COUNTER)</w:t>
       </w:r>
     </w:p>
@@ -1237,7 +1248,19 @@
         <w:rPr>
           <w:rFonts w:cstheme="minorHAnsi"/>
         </w:rPr>
-        <w:t>i_resetn</w:t>
+        <w:t>i_reset</w:t>
+      </w:r>
+      <w:r>
+        <w:rPr>
+          <w:rFonts w:cstheme="minorHAnsi"/>
+        </w:rPr>
+        <w:t>_</w:t>
+      </w:r>
+      <w:r>
+        <w:rPr>
+          <w:rFonts w:cstheme="minorHAnsi"/>
+        </w:rPr>
+        <w:t>n</w:t>
       </w:r>
       <w:proofErr w:type="spellEnd"/>
       <w:r>
@@ -1535,13 +1558,7 @@
         <w:rPr>
           <w:rFonts w:cstheme="minorHAnsi"/>
         </w:rPr>
-        <w:t>’</w:t>
-      </w:r>
-      <w:r>
-        <w:rPr>
-          <w:rFonts w:cstheme="minorHAnsi"/>
-        </w:rPr>
-        <w:t xml:space="preserve"> </w:t>
+        <w:t xml:space="preserve">’ </w:t>
       </w:r>
       <w:r>
         <w:rPr>
@@ -1661,14 +1678,20 @@
         <w:rPr>
           <w:rFonts w:cstheme="minorHAnsi"/>
         </w:rPr>
-        <w:t>i_countenb</w:t>
+        <w:t>i_</w:t>
+      </w:r>
+      <w:r>
+        <w:rPr>
+          <w:rFonts w:cstheme="minorHAnsi"/>
+        </w:rPr>
+        <w:t>rtcclk</w:t>
       </w:r>
       <w:proofErr w:type="spellEnd"/>
       <w:r>
         <w:rPr>
           <w:rFonts w:cstheme="minorHAnsi"/>
         </w:rPr>
-        <w:t>’ shall be mapped to the less significant instance ‘</w:t>
+        <w:t xml:space="preserve"> shall be mapped to the less significant instance ‘</w:t>
       </w:r>
       <w:proofErr w:type="spellStart"/>
       <w:r>
@@ -2319,7 +2342,19 @@
         <w:rPr>
           <w:rFonts w:cstheme="minorHAnsi"/>
         </w:rPr>
-        <w:t>i_resetn</w:t>
+        <w:t>i_reset</w:t>
+      </w:r>
+      <w:r>
+        <w:rPr>
+          <w:rFonts w:cstheme="minorHAnsi"/>
+        </w:rPr>
+        <w:t>_</w:t>
+      </w:r>
+      <w:r>
+        <w:rPr>
+          <w:rFonts w:cstheme="minorHAnsi"/>
+        </w:rPr>
+        <w:t>n</w:t>
       </w:r>
       <w:proofErr w:type="spellEnd"/>
       <w:r>
@@ -2624,6 +2659,7 @@
         <w:rPr>
           <w:rFonts w:cstheme="minorHAnsi"/>
         </w:rPr>
+        <w:lastRenderedPageBreak/>
         <w:t>‘o_segout6’ output shall be set to the BCD 7-segment code equivalent of the digit input ‘</w:t>
       </w:r>
       <w:proofErr w:type="spellStart"/>

</xml_diff>

<commit_message>
Revert "Merge pull request #29 from djstedronsky/feature_devon"
This reverts commit e7e73b3d1f9a0c09afd2d053d38df5345ea0ecf7, reversing
changes made to 6e245aa14ab17a055e0bcf11646b28e2d08a8f03.
</commit_message>
<xml_diff>
--- a/Documentation/Stopwatch Requirements Rev 5.docx
+++ b/Documentation/Stopwatch Requirements Rev 5.docx
@@ -170,19 +170,7 @@
         <w:rPr>
           <w:rFonts w:cstheme="minorHAnsi"/>
         </w:rPr>
-        <w:t>i_reset</w:t>
-      </w:r>
-      <w:r>
-        <w:rPr>
-          <w:rFonts w:cstheme="minorHAnsi"/>
-        </w:rPr>
-        <w:t>_</w:t>
-      </w:r>
-      <w:r>
-        <w:rPr>
-          <w:rFonts w:cstheme="minorHAnsi"/>
-        </w:rPr>
-        <w:t>n</w:t>
+        <w:t>i_resetn</w:t>
       </w:r>
       <w:proofErr w:type="spellEnd"/>
       <w:r>
@@ -1160,6 +1148,7 @@
           <w:b/>
           <w:bCs/>
         </w:rPr>
+        <w:lastRenderedPageBreak/>
         <w:t>24-Bit BCD Up Counter (Tag prefix: COUNTER)</w:t>
       </w:r>
     </w:p>
@@ -1248,19 +1237,7 @@
         <w:rPr>
           <w:rFonts w:cstheme="minorHAnsi"/>
         </w:rPr>
-        <w:t>i_reset</w:t>
-      </w:r>
-      <w:r>
-        <w:rPr>
-          <w:rFonts w:cstheme="minorHAnsi"/>
-        </w:rPr>
-        <w:t>_</w:t>
-      </w:r>
-      <w:r>
-        <w:rPr>
-          <w:rFonts w:cstheme="minorHAnsi"/>
-        </w:rPr>
-        <w:t>n</w:t>
+        <w:t>i_resetn</w:t>
       </w:r>
       <w:proofErr w:type="spellEnd"/>
       <w:r>
@@ -1558,7 +1535,13 @@
         <w:rPr>
           <w:rFonts w:cstheme="minorHAnsi"/>
         </w:rPr>
-        <w:t xml:space="preserve">’ </w:t>
+        <w:t>’</w:t>
+      </w:r>
+      <w:r>
+        <w:rPr>
+          <w:rFonts w:cstheme="minorHAnsi"/>
+        </w:rPr>
+        <w:t xml:space="preserve"> </w:t>
       </w:r>
       <w:r>
         <w:rPr>
@@ -1678,20 +1661,14 @@
         <w:rPr>
           <w:rFonts w:cstheme="minorHAnsi"/>
         </w:rPr>
-        <w:t>i_</w:t>
-      </w:r>
-      <w:r>
-        <w:rPr>
-          <w:rFonts w:cstheme="minorHAnsi"/>
-        </w:rPr>
-        <w:t>rtcclk</w:t>
+        <w:t>i_countenb</w:t>
       </w:r>
       <w:proofErr w:type="spellEnd"/>
       <w:r>
         <w:rPr>
           <w:rFonts w:cstheme="minorHAnsi"/>
         </w:rPr>
-        <w:t xml:space="preserve"> shall be mapped to the less significant instance ‘</w:t>
+        <w:t>’ shall be mapped to the less significant instance ‘</w:t>
       </w:r>
       <w:proofErr w:type="spellStart"/>
       <w:r>
@@ -2342,19 +2319,7 @@
         <w:rPr>
           <w:rFonts w:cstheme="minorHAnsi"/>
         </w:rPr>
-        <w:t>i_reset</w:t>
-      </w:r>
-      <w:r>
-        <w:rPr>
-          <w:rFonts w:cstheme="minorHAnsi"/>
-        </w:rPr>
-        <w:t>_</w:t>
-      </w:r>
-      <w:r>
-        <w:rPr>
-          <w:rFonts w:cstheme="minorHAnsi"/>
-        </w:rPr>
-        <w:t>n</w:t>
+        <w:t>i_resetn</w:t>
       </w:r>
       <w:proofErr w:type="spellEnd"/>
       <w:r>
@@ -2659,7 +2624,6 @@
         <w:rPr>
           <w:rFonts w:cstheme="minorHAnsi"/>
         </w:rPr>
-        <w:lastRenderedPageBreak/>
         <w:t>‘o_segout6’ output shall be set to the BCD 7-segment code equivalent of the digit input ‘</w:t>
       </w:r>
       <w:proofErr w:type="spellStart"/>

</xml_diff>

<commit_message>
Revert "Merge branch 'master' into release_implementation"
This reverts commit 39003c6a1c726a99eabbfe75cc19df6502ff3d39, reversing
changes made to 641b9c446064a2c9e662cd2f0be7563621892fe1.
</commit_message>
<xml_diff>
--- a/Documentation/Stopwatch Requirements Rev 5.docx
+++ b/Documentation/Stopwatch Requirements Rev 5.docx
@@ -170,7 +170,19 @@
         <w:rPr>
           <w:rFonts w:cstheme="minorHAnsi"/>
         </w:rPr>
-        <w:t>i_resetn</w:t>
+        <w:t>i_reset</w:t>
+      </w:r>
+      <w:r>
+        <w:rPr>
+          <w:rFonts w:cstheme="minorHAnsi"/>
+        </w:rPr>
+        <w:t>_</w:t>
+      </w:r>
+      <w:r>
+        <w:rPr>
+          <w:rFonts w:cstheme="minorHAnsi"/>
+        </w:rPr>
+        <w:t>n</w:t>
       </w:r>
       <w:proofErr w:type="spellEnd"/>
       <w:r>
@@ -1148,7 +1160,6 @@
           <w:b/>
           <w:bCs/>
         </w:rPr>
-        <w:lastRenderedPageBreak/>
         <w:t>24-Bit BCD Up Counter (Tag prefix: COUNTER)</w:t>
       </w:r>
     </w:p>
@@ -1237,7 +1248,19 @@
         <w:rPr>
           <w:rFonts w:cstheme="minorHAnsi"/>
         </w:rPr>
-        <w:t>i_resetn</w:t>
+        <w:t>i_reset</w:t>
+      </w:r>
+      <w:r>
+        <w:rPr>
+          <w:rFonts w:cstheme="minorHAnsi"/>
+        </w:rPr>
+        <w:t>_</w:t>
+      </w:r>
+      <w:r>
+        <w:rPr>
+          <w:rFonts w:cstheme="minorHAnsi"/>
+        </w:rPr>
+        <w:t>n</w:t>
       </w:r>
       <w:proofErr w:type="spellEnd"/>
       <w:r>
@@ -1535,13 +1558,7 @@
         <w:rPr>
           <w:rFonts w:cstheme="minorHAnsi"/>
         </w:rPr>
-        <w:t>’</w:t>
-      </w:r>
-      <w:r>
-        <w:rPr>
-          <w:rFonts w:cstheme="minorHAnsi"/>
-        </w:rPr>
-        <w:t xml:space="preserve"> </w:t>
+        <w:t xml:space="preserve">’ </w:t>
       </w:r>
       <w:r>
         <w:rPr>
@@ -1661,14 +1678,20 @@
         <w:rPr>
           <w:rFonts w:cstheme="minorHAnsi"/>
         </w:rPr>
-        <w:t>i_countenb</w:t>
+        <w:t>i_</w:t>
+      </w:r>
+      <w:r>
+        <w:rPr>
+          <w:rFonts w:cstheme="minorHAnsi"/>
+        </w:rPr>
+        <w:t>rtcclk</w:t>
       </w:r>
       <w:proofErr w:type="spellEnd"/>
       <w:r>
         <w:rPr>
           <w:rFonts w:cstheme="minorHAnsi"/>
         </w:rPr>
-        <w:t>’ shall be mapped to the less significant instance ‘</w:t>
+        <w:t xml:space="preserve"> shall be mapped to the less significant instance ‘</w:t>
       </w:r>
       <w:proofErr w:type="spellStart"/>
       <w:r>
@@ -2319,7 +2342,19 @@
         <w:rPr>
           <w:rFonts w:cstheme="minorHAnsi"/>
         </w:rPr>
-        <w:t>i_resetn</w:t>
+        <w:t>i_reset</w:t>
+      </w:r>
+      <w:r>
+        <w:rPr>
+          <w:rFonts w:cstheme="minorHAnsi"/>
+        </w:rPr>
+        <w:t>_</w:t>
+      </w:r>
+      <w:r>
+        <w:rPr>
+          <w:rFonts w:cstheme="minorHAnsi"/>
+        </w:rPr>
+        <w:t>n</w:t>
       </w:r>
       <w:proofErr w:type="spellEnd"/>
       <w:r>
@@ -2624,6 +2659,7 @@
         <w:rPr>
           <w:rFonts w:cstheme="minorHAnsi"/>
         </w:rPr>
+        <w:lastRenderedPageBreak/>
         <w:t>‘o_segout6’ output shall be set to the BCD 7-segment code equivalent of the digit input ‘</w:t>
       </w:r>
       <w:proofErr w:type="spellStart"/>

</xml_diff>